<commit_message>
Update Manual de uso de PapoiMoney.docx
</commit_message>
<xml_diff>
--- a/Manual de uso de PapoiMoney.docx
+++ b/Manual de uso de PapoiMoney.docx
@@ -32,22 +32,6 @@
           <w:lang w:val="es-UY"/>
         </w:rPr>
         <w:t>David Ignacio Argueta Valle 20255755</w:t>
-      </w:r>
-    </w:p>
-    <w:p>
-      <w:pPr>
-        <w:spacing w:before="0" w:beforeAutospacing="off" w:after="160" w:afterAutospacing="off" w:line="276" w:lineRule="auto"/>
-        <w:jc w:val="left"/>
-      </w:pPr>
-      <w:r>
-        <w:rPr>
-          <w:rFonts w:ascii="Garamond" w:hAnsi="Garamond" w:eastAsia="Garamond" w:cs="Garamond"/>
-          <w:noProof w:val="0"/>
-          <w:sz w:val="24"/>
-          <w:szCs w:val="24"/>
-          <w:lang w:val="es-UY"/>
-        </w:rPr>
-        <w:t>Gracia María Escalante Iraheta 20255999</w:t>
       </w:r>
     </w:p>
     <w:p>
@@ -2333,7 +2317,34 @@
           <w:szCs w:val="24"/>
           <w:lang w:val="es-ES"/>
         </w:rPr>
-        <w:t xml:space="preserve"> (¡BANANA!)</w:t>
+        <w:t xml:space="preserve"> ¡BANANA!</w:t>
+      </w:r>
+    </w:p>
+    <w:p>
+      <w:pPr>
+        <w:pStyle w:val="Normal"/>
+        <w:jc w:val="center"/>
+        <w:rPr>
+          <w:rFonts w:ascii="Garamond" w:hAnsi="Garamond" w:eastAsia="Garamond" w:cs="Garamond"/>
+          <w:b w:val="0"/>
+          <w:bCs w:val="0"/>
+          <w:noProof w:val="0"/>
+          <w:sz w:val="24"/>
+          <w:szCs w:val="24"/>
+          <w:lang w:val="es-ES"/>
+        </w:rPr>
+      </w:pPr>
+      <w:r>
+        <w:rPr>
+          <w:rFonts w:ascii="Garamond" w:hAnsi="Garamond" w:eastAsia="Garamond" w:cs="Garamond"/>
+          <w:b w:val="0"/>
+          <w:bCs w:val="0"/>
+          <w:noProof w:val="0"/>
+          <w:sz w:val="24"/>
+          <w:szCs w:val="24"/>
+          <w:lang w:val="es-ES"/>
+        </w:rPr>
+        <w:t>Documentación del código</w:t>
       </w:r>
     </w:p>
     <w:p>
@@ -2358,8 +2369,8 @@
       <w:pgMar w:top="1440" w:right="1440" w:bottom="1440" w:left="1440" w:header="720" w:footer="720" w:gutter="0"/>
       <w:cols w:space="720"/>
       <w:docGrid w:linePitch="360"/>
-      <w:headerReference w:type="default" r:id="R7f02926f44684b79"/>
-      <w:footerReference w:type="default" r:id="R4d0c9221e41b482b"/>
+      <w:headerReference w:type="default" r:id="R01f2d8b86ba043af"/>
+      <w:footerReference w:type="default" r:id="R96229c32c6d54bcc"/>
     </w:sectPr>
   </w:body>
 </w:document>
@@ -3758,7 +3769,7 @@
     <w:name w:val="header"/>
     <w:basedOn w:val="Normal"/>
     <w:unhideWhenUsed/>
-    <w:rsid w:val="00B74B62"/>
+    <w:rsid w:val="7EC87A51"/>
     <w:pPr>
       <w:tabs>
         <w:tab w:val="center" w:leader="none" w:pos="4680"/>
@@ -3772,7 +3783,7 @@
     <w:name w:val="footer"/>
     <w:basedOn w:val="Normal"/>
     <w:unhideWhenUsed/>
-    <w:rsid w:val="00B74B62"/>
+    <w:rsid w:val="7EC87A51"/>
     <w:pPr>
       <w:tabs>
         <w:tab w:val="center" w:leader="none" w:pos="4680"/>

</xml_diff>